<commit_message>
Developer Commentary part 2
Thanks and have fun.
</commit_message>
<xml_diff>
--- a/documentation.docx
+++ b/documentation.docx
@@ -128,15 +128,7 @@
           <w:bCs/>
           <w:u w:val="single"/>
         </w:rPr>
-        <w:t xml:space="preserve">#2: </w:t>
-      </w:r>
-      <w:r>
-        <w:rPr>
-          <w:b/>
-          <w:bCs/>
-          <w:u w:val="single"/>
-        </w:rPr>
-        <w:t>notSame(number):</w:t>
+        <w:t>#2: notSame(number):</w:t>
       </w:r>
     </w:p>
     <w:p>
@@ -216,23 +208,7 @@
           <w:bCs/>
           <w:u w:val="single"/>
         </w:rPr>
-        <w:t xml:space="preserve">#3 </w:t>
-      </w:r>
-      <w:r>
-        <w:rPr>
-          <w:b/>
-          <w:bCs/>
-          <w:u w:val="single"/>
-        </w:rPr>
-        <w:t>create()</w:t>
-      </w:r>
-      <w:r>
-        <w:rPr>
-          <w:b/>
-          <w:bCs/>
-          <w:u w:val="single"/>
-        </w:rPr>
-        <w:t>:</w:t>
+        <w:t>#3 create():</w:t>
       </w:r>
     </w:p>
     <w:p>
@@ -315,15 +291,7 @@
           <w:bCs/>
           <w:u w:val="single"/>
         </w:rPr>
-        <w:t xml:space="preserve">#4 </w:t>
-      </w:r>
-      <w:r>
-        <w:rPr>
-          <w:b/>
-          <w:bCs/>
-          <w:u w:val="single"/>
-        </w:rPr>
-        <w:t>login():</w:t>
+        <w:t>#4 login():</w:t>
       </w:r>
     </w:p>
     <w:p>
@@ -405,15 +373,7 @@
           <w:bCs/>
           <w:u w:val="single"/>
         </w:rPr>
-        <w:t xml:space="preserve">#5 </w:t>
-      </w:r>
-      <w:r>
-        <w:rPr>
-          <w:b/>
-          <w:bCs/>
-          <w:u w:val="single"/>
-        </w:rPr>
-        <w:t>show(file):</w:t>
+        <w:t>#5 show(file):</w:t>
       </w:r>
     </w:p>
     <w:p>
@@ -488,15 +448,7 @@
           <w:bCs/>
           <w:u w:val="single"/>
         </w:rPr>
-        <w:t xml:space="preserve">#6 </w:t>
-      </w:r>
-      <w:r>
-        <w:rPr>
-          <w:b/>
-          <w:bCs/>
-          <w:u w:val="single"/>
-        </w:rPr>
-        <w:t>menu():</w:t>
+        <w:t>#6 menu():</w:t>
       </w:r>
     </w:p>
     <w:p>
@@ -576,15 +528,7 @@
           <w:bCs/>
           <w:u w:val="single"/>
         </w:rPr>
-        <w:t xml:space="preserve">#7 </w:t>
-      </w:r>
-      <w:r>
-        <w:rPr>
-          <w:b/>
-          <w:bCs/>
-          <w:u w:val="single"/>
-        </w:rPr>
-        <w:t>changePINFun(currentPIN, cardNumber, file):</w:t>
+        <w:t>#7 changePINFun(currentPIN, cardNumber, file):</w:t>
       </w:r>
     </w:p>
     <w:p>
@@ -647,43 +591,191 @@
     </w:p>
     <w:p>
       <w:pPr>
-        <w:ind w:left="0"/>
-        <w:jc w:val="left"/>
-      </w:pPr>
-    </w:p>
-    <w:p>
-      <w:pPr>
-        <w:ind w:left="0"/>
-        <w:jc w:val="left"/>
-        <w:rPr>
-          <w:b/>
-          <w:bCs/>
-          <w:u w:val="single"/>
-        </w:rPr>
-      </w:pPr>
-      <w:r>
-        <w:rPr>
-          <w:b/>
-          <w:bCs/>
-          <w:u w:val="single"/>
-        </w:rPr>
-        <w:t xml:space="preserve">#8 </w:t>
-      </w:r>
-      <w:r>
-        <w:rPr>
-          <w:b/>
-          <w:bCs/>
-          <w:u w:val="single"/>
-        </w:rPr>
-        <w:t>depositFun(nMoney, cardNumber, file):</w:t>
-      </w:r>
-    </w:p>
-    <w:p>
-      <w:pPr>
         <w:jc w:val="both"/>
-      </w:pPr>
+        <w:rPr>
+          <w:b/>
+          <w:bCs/>
+          <w:u w:val="single"/>
+        </w:rPr>
+      </w:pPr>
+      <w:r>
+        <w:rPr>
+          <w:b/>
+          <w:bCs/>
+          <w:u w:val="single"/>
+        </w:rPr>
+        <w:lastRenderedPageBreak/>
+        <w:t>#</w:t>
+      </w:r>
+      <w:r>
+        <w:rPr>
+          <w:b/>
+          <w:bCs/>
+          <w:u w:val="single"/>
+        </w:rPr>
+        <w:t>8 withdrawFun(money, cardNumber, file):</w:t>
+      </w:r>
+      <w:r>
+        <w:rPr>
+          <w:b/>
+          <w:bCs/>
+          <w:u w:val="single"/>
+        </w:rPr>
+        <w:t xml:space="preserve"> </w:t>
+      </w:r>
+    </w:p>
+    <w:p>
+      <w:pPr>
+        <w:ind w:left="0"/>
+        <w:jc w:val="left"/>
+      </w:pPr>
+      <w:r>
+        <w:t xml:space="preserve">Gets all the lines from “cardNumber” file and assigns each line to its own variable and then takes the user input and checks if it’s valid then subtracts it to the current balance. </w:t>
+      </w:r>
+      <w:r>
+        <w:t>After that, it will open the “lastTransaction” file and write the balance into the file. Finally, it will append it to the “transactions” file.</w:t>
+      </w:r>
+    </w:p>
+    <w:p>
+      <w:pPr>
+        <w:ind w:left="0"/>
+        <w:jc w:val="left"/>
+      </w:pPr>
+      <w:r>
+        <w:drawing>
+          <wp:inline distT="0" distB="0" distL="0" distR="0" wp14:anchorId="6DAEE20D" wp14:editId="6922EF67">
+            <wp:extent cx="3896269" cy="1905266"/>
+            <wp:effectExtent l="0" t="0" r="9525" b="0"/>
+            <wp:docPr id="9" name="Picture 9"/>
+            <wp:cNvGraphicFramePr>
+              <a:graphicFrameLocks xmlns:a="http://schemas.openxmlformats.org/drawingml/2006/main" noChangeAspect="1"/>
+            </wp:cNvGraphicFramePr>
+            <a:graphic xmlns:a="http://schemas.openxmlformats.org/drawingml/2006/main">
+              <a:graphicData uri="http://schemas.openxmlformats.org/drawingml/2006/picture">
+                <pic:pic xmlns:pic="http://schemas.openxmlformats.org/drawingml/2006/picture">
+                  <pic:nvPicPr>
+                    <pic:cNvPr id="1" name=""/>
+                    <pic:cNvPicPr/>
+                  </pic:nvPicPr>
+                  <pic:blipFill>
+                    <a:blip r:embed="rId12"/>
+                    <a:stretch>
+                      <a:fillRect/>
+                    </a:stretch>
+                  </pic:blipFill>
+                  <pic:spPr>
+                    <a:xfrm>
+                      <a:off x="0" y="0"/>
+                      <a:ext cx="3896269" cy="1905266"/>
+                    </a:xfrm>
+                    <a:prstGeom prst="rect">
+                      <a:avLst/>
+                    </a:prstGeom>
+                  </pic:spPr>
+                </pic:pic>
+              </a:graphicData>
+            </a:graphic>
+          </wp:inline>
+        </w:drawing>
+      </w:r>
+    </w:p>
+    <w:p>
+      <w:pPr>
+        <w:ind w:left="0"/>
+        <w:jc w:val="left"/>
+      </w:pPr>
+    </w:p>
+    <w:p>
+      <w:pPr>
+        <w:ind w:left="0"/>
+        <w:jc w:val="left"/>
+        <w:rPr>
+          <w:b/>
+          <w:bCs/>
+          <w:u w:val="single"/>
+        </w:rPr>
+      </w:pPr>
+      <w:r>
+        <w:rPr>
+          <w:b/>
+          <w:bCs/>
+          <w:u w:val="single"/>
+        </w:rPr>
+        <w:t>#</w:t>
+      </w:r>
+      <w:r>
+        <w:rPr>
+          <w:b/>
+          <w:bCs/>
+          <w:u w:val="single"/>
+        </w:rPr>
+        <w:t>9</w:t>
+      </w:r>
+      <w:r>
+        <w:rPr>
+          <w:b/>
+          <w:bCs/>
+          <w:u w:val="single"/>
+        </w:rPr>
+        <w:t xml:space="preserve"> depositFun(nMoney, cardNumber, file):</w:t>
+      </w:r>
+    </w:p>
+    <w:p>
+      <w:pPr>
+        <w:jc w:val="both"/>
+      </w:pPr>
+      <w:r>
+        <w:t>It does everything like withdrawFun() except it takes the user input and adds it to the current balance.</w:t>
+      </w:r>
+    </w:p>
+    <w:p>
+      <w:pPr>
+        <w:jc w:val="both"/>
+      </w:pPr>
+      <w:r>
+        <w:drawing>
+          <wp:inline distT="0" distB="0" distL="0" distR="0" wp14:anchorId="7C1E58B7" wp14:editId="333E53FA">
+            <wp:extent cx="2010056" cy="495369"/>
+            <wp:effectExtent l="0" t="0" r="9525" b="0"/>
+            <wp:docPr id="8" name="Picture 8"/>
+            <wp:cNvGraphicFramePr>
+              <a:graphicFrameLocks xmlns:a="http://schemas.openxmlformats.org/drawingml/2006/main" noChangeAspect="1"/>
+            </wp:cNvGraphicFramePr>
+            <a:graphic xmlns:a="http://schemas.openxmlformats.org/drawingml/2006/main">
+              <a:graphicData uri="http://schemas.openxmlformats.org/drawingml/2006/picture">
+                <pic:pic xmlns:pic="http://schemas.openxmlformats.org/drawingml/2006/picture">
+                  <pic:nvPicPr>
+                    <pic:cNvPr id="1" name=""/>
+                    <pic:cNvPicPr/>
+                  </pic:nvPicPr>
+                  <pic:blipFill>
+                    <a:blip r:embed="rId13"/>
+                    <a:stretch>
+                      <a:fillRect/>
+                    </a:stretch>
+                  </pic:blipFill>
+                  <pic:spPr>
+                    <a:xfrm>
+                      <a:off x="0" y="0"/>
+                      <a:ext cx="2010056" cy="495369"/>
+                    </a:xfrm>
+                    <a:prstGeom prst="rect">
+                      <a:avLst/>
+                    </a:prstGeom>
+                  </pic:spPr>
+                </pic:pic>
+              </a:graphicData>
+            </a:graphic>
+          </wp:inline>
+        </w:drawing>
+      </w:r>
       <w:bookmarkStart w:id="0" w:name="_GoBack"/>
       <w:bookmarkEnd w:id="0"/>
+    </w:p>
+    <w:p>
+      <w:pPr>
+        <w:jc w:val="both"/>
+      </w:pPr>
     </w:p>
     <w:sectPr>
       <w:pgSz w:w="11906" w:h="16838" w:code="9"/>

</xml_diff>

<commit_message>
Developer Commentary part 3
</commit_message>
<xml_diff>
--- a/documentation.docx
+++ b/documentation.docx
@@ -279,18 +279,55 @@
       <w:pPr>
         <w:ind w:left="0"/>
         <w:jc w:val="left"/>
-        <w:rPr>
-          <w:b/>
-          <w:bCs/>
-          <w:u w:val="single"/>
-        </w:rPr>
-      </w:pPr>
-      <w:r>
-        <w:rPr>
-          <w:b/>
-          <w:bCs/>
-          <w:u w:val="single"/>
-        </w:rPr>
+      </w:pPr>
+    </w:p>
+    <w:p>
+      <w:pPr>
+        <w:ind w:left="0"/>
+        <w:jc w:val="left"/>
+      </w:pPr>
+    </w:p>
+    <w:p>
+      <w:pPr>
+        <w:ind w:left="0"/>
+        <w:jc w:val="left"/>
+      </w:pPr>
+    </w:p>
+    <w:p>
+      <w:pPr>
+        <w:ind w:left="0"/>
+        <w:jc w:val="left"/>
+      </w:pPr>
+    </w:p>
+    <w:p>
+      <w:pPr>
+        <w:ind w:left="0"/>
+        <w:jc w:val="left"/>
+      </w:pPr>
+    </w:p>
+    <w:p>
+      <w:pPr>
+        <w:ind w:left="0"/>
+        <w:jc w:val="left"/>
+      </w:pPr>
+    </w:p>
+    <w:p>
+      <w:pPr>
+        <w:ind w:left="0"/>
+        <w:jc w:val="left"/>
+        <w:rPr>
+          <w:b/>
+          <w:bCs/>
+          <w:u w:val="single"/>
+        </w:rPr>
+      </w:pPr>
+      <w:r>
+        <w:rPr>
+          <w:b/>
+          <w:bCs/>
+          <w:u w:val="single"/>
+        </w:rPr>
+        <w:lastRenderedPageBreak/>
         <w:t>#4 login():</w:t>
       </w:r>
     </w:p>
@@ -312,7 +349,6 @@
         <w:rPr>
           <w:noProof/>
         </w:rPr>
-        <w:lastRenderedPageBreak/>
         <w:drawing>
           <wp:inline distT="0" distB="0" distL="0" distR="0" wp14:anchorId="75474284" wp14:editId="49CFC527">
             <wp:extent cx="2457450" cy="1276350"/>
@@ -516,18 +552,67 @@
       <w:pPr>
         <w:ind w:left="0"/>
         <w:jc w:val="left"/>
-        <w:rPr>
-          <w:b/>
-          <w:bCs/>
-          <w:u w:val="single"/>
-        </w:rPr>
-      </w:pPr>
-      <w:r>
-        <w:rPr>
-          <w:b/>
-          <w:bCs/>
-          <w:u w:val="single"/>
-        </w:rPr>
+      </w:pPr>
+    </w:p>
+    <w:p>
+      <w:pPr>
+        <w:ind w:left="0"/>
+        <w:jc w:val="left"/>
+      </w:pPr>
+    </w:p>
+    <w:p>
+      <w:pPr>
+        <w:ind w:left="0"/>
+        <w:jc w:val="left"/>
+      </w:pPr>
+    </w:p>
+    <w:p>
+      <w:pPr>
+        <w:ind w:left="0"/>
+        <w:jc w:val="left"/>
+      </w:pPr>
+    </w:p>
+    <w:p>
+      <w:pPr>
+        <w:ind w:left="0"/>
+        <w:jc w:val="left"/>
+      </w:pPr>
+    </w:p>
+    <w:p>
+      <w:pPr>
+        <w:ind w:left="0"/>
+        <w:jc w:val="left"/>
+      </w:pPr>
+    </w:p>
+    <w:p>
+      <w:pPr>
+        <w:ind w:left="0"/>
+        <w:jc w:val="left"/>
+      </w:pPr>
+    </w:p>
+    <w:p>
+      <w:pPr>
+        <w:ind w:left="0"/>
+        <w:jc w:val="left"/>
+      </w:pPr>
+    </w:p>
+    <w:p>
+      <w:pPr>
+        <w:ind w:left="0"/>
+        <w:jc w:val="left"/>
+        <w:rPr>
+          <w:b/>
+          <w:bCs/>
+          <w:u w:val="single"/>
+        </w:rPr>
+      </w:pPr>
+      <w:r>
+        <w:rPr>
+          <w:b/>
+          <w:bCs/>
+          <w:u w:val="single"/>
+        </w:rPr>
+        <w:lastRenderedPageBreak/>
         <w:t>#7 changePINFun(currentPIN, cardNumber, file):</w:t>
       </w:r>
     </w:p>
@@ -591,57 +676,46 @@
     </w:p>
     <w:p>
       <w:pPr>
-        <w:jc w:val="both"/>
-        <w:rPr>
-          <w:b/>
-          <w:bCs/>
-          <w:u w:val="single"/>
-        </w:rPr>
-      </w:pPr>
-      <w:r>
-        <w:rPr>
-          <w:b/>
-          <w:bCs/>
-          <w:u w:val="single"/>
-        </w:rPr>
-        <w:lastRenderedPageBreak/>
-        <w:t>#</w:t>
-      </w:r>
-      <w:r>
-        <w:rPr>
-          <w:b/>
-          <w:bCs/>
-          <w:u w:val="single"/>
-        </w:rPr>
-        <w:t>8 withdrawFun(money, cardNumber, file):</w:t>
-      </w:r>
-      <w:r>
-        <w:rPr>
-          <w:b/>
-          <w:bCs/>
-          <w:u w:val="single"/>
-        </w:rPr>
-        <w:t xml:space="preserve"> </w:t>
-      </w:r>
-    </w:p>
-    <w:p>
-      <w:pPr>
-        <w:ind w:left="0"/>
-        <w:jc w:val="left"/>
-      </w:pPr>
-      <w:r>
-        <w:t xml:space="preserve">Gets all the lines from “cardNumber” file and assigns each line to its own variable and then takes the user input and checks if it’s valid then subtracts it to the current balance. </w:t>
-      </w:r>
-      <w:r>
-        <w:t>After that, it will open the “lastTransaction” file and write the balance into the file. Finally, it will append it to the “transactions” file.</w:t>
-      </w:r>
-    </w:p>
-    <w:p>
-      <w:pPr>
-        <w:ind w:left="0"/>
-        <w:jc w:val="left"/>
-      </w:pPr>
-      <w:r>
+        <w:ind w:left="0"/>
+        <w:jc w:val="left"/>
+      </w:pPr>
+    </w:p>
+    <w:p>
+      <w:pPr>
+        <w:jc w:val="both"/>
+        <w:rPr>
+          <w:b/>
+          <w:bCs/>
+          <w:u w:val="single"/>
+        </w:rPr>
+      </w:pPr>
+      <w:r>
+        <w:rPr>
+          <w:b/>
+          <w:bCs/>
+          <w:u w:val="single"/>
+        </w:rPr>
+        <w:t xml:space="preserve">#8 withdrawFun(money, cardNumber, file): </w:t>
+      </w:r>
+    </w:p>
+    <w:p>
+      <w:pPr>
+        <w:ind w:left="0"/>
+        <w:jc w:val="left"/>
+      </w:pPr>
+      <w:r>
+        <w:t>Gets all the lines from “cardNumber” file and assigns each line to its own variable and then takes the user input and checks if it’s valid then subtracts it to the current balance. After that, it will open the “lastTransaction” file and write the balance into the file. Finally, it will append it to the “transactions” file.</w:t>
+      </w:r>
+    </w:p>
+    <w:p>
+      <w:pPr>
+        <w:ind w:left="0"/>
+        <w:jc w:val="left"/>
+      </w:pPr>
+      <w:r>
+        <w:rPr>
+          <w:noProof/>
+        </w:rPr>
         <w:drawing>
           <wp:inline distT="0" distB="0" distL="0" distR="0" wp14:anchorId="6DAEE20D" wp14:editId="6922EF67">
             <wp:extent cx="3896269" cy="1905266"/>
@@ -733,6 +807,9 @@
         <w:jc w:val="both"/>
       </w:pPr>
       <w:r>
+        <w:rPr>
+          <w:noProof/>
+        </w:rPr>
         <w:drawing>
           <wp:inline distT="0" distB="0" distL="0" distR="0" wp14:anchorId="7C1E58B7" wp14:editId="333E53FA">
             <wp:extent cx="2010056" cy="495369"/>
@@ -769,13 +846,352 @@
           </wp:inline>
         </w:drawing>
       </w:r>
+    </w:p>
+    <w:p>
+      <w:pPr>
+        <w:jc w:val="both"/>
+      </w:pPr>
+    </w:p>
+    <w:p>
+      <w:pPr>
+        <w:jc w:val="both"/>
+        <w:rPr>
+          <w:b/>
+          <w:bCs/>
+          <w:u w:val="single"/>
+        </w:rPr>
+      </w:pPr>
+      <w:r>
+        <w:rPr>
+          <w:b/>
+          <w:bCs/>
+          <w:u w:val="single"/>
+        </w:rPr>
+        <w:t>#10 payBillFun(file, nMoney, cardNumber):</w:t>
+      </w:r>
+    </w:p>
+    <w:p>
+      <w:pPr>
+        <w:tabs>
+          <w:tab w:val="left" w:pos="2116"/>
+        </w:tabs>
+        <w:ind w:left="0"/>
+        <w:jc w:val="both"/>
+      </w:pPr>
+      <w:r>
+        <w:t xml:space="preserve">Receives the bill name, number and amount. Then processes it and </w:t>
+      </w:r>
+      <w:r>
+        <w:t>writes the transaction info to the “transactions” file.</w:t>
+      </w:r>
+    </w:p>
+    <w:p>
+      <w:pPr>
+        <w:tabs>
+          <w:tab w:val="left" w:pos="2116"/>
+        </w:tabs>
+        <w:ind w:left="0"/>
+        <w:jc w:val="both"/>
+      </w:pPr>
+      <w:r>
+        <w:drawing>
+          <wp:inline distT="0" distB="0" distL="0" distR="0" wp14:anchorId="48757DC1" wp14:editId="5E663AA4">
+            <wp:extent cx="3105583" cy="1524213"/>
+            <wp:effectExtent l="0" t="0" r="0" b="0"/>
+            <wp:docPr id="10" name="Picture 10"/>
+            <wp:cNvGraphicFramePr>
+              <a:graphicFrameLocks xmlns:a="http://schemas.openxmlformats.org/drawingml/2006/main" noChangeAspect="1"/>
+            </wp:cNvGraphicFramePr>
+            <a:graphic xmlns:a="http://schemas.openxmlformats.org/drawingml/2006/main">
+              <a:graphicData uri="http://schemas.openxmlformats.org/drawingml/2006/picture">
+                <pic:pic xmlns:pic="http://schemas.openxmlformats.org/drawingml/2006/picture">
+                  <pic:nvPicPr>
+                    <pic:cNvPr id="1" name=""/>
+                    <pic:cNvPicPr/>
+                  </pic:nvPicPr>
+                  <pic:blipFill>
+                    <a:blip r:embed="rId14"/>
+                    <a:stretch>
+                      <a:fillRect/>
+                    </a:stretch>
+                  </pic:blipFill>
+                  <pic:spPr>
+                    <a:xfrm>
+                      <a:off x="0" y="0"/>
+                      <a:ext cx="3105583" cy="1524213"/>
+                    </a:xfrm>
+                    <a:prstGeom prst="rect">
+                      <a:avLst/>
+                    </a:prstGeom>
+                  </pic:spPr>
+                </pic:pic>
+              </a:graphicData>
+            </a:graphic>
+          </wp:inline>
+        </w:drawing>
+      </w:r>
+    </w:p>
+    <w:p>
+      <w:pPr>
+        <w:tabs>
+          <w:tab w:val="left" w:pos="2116"/>
+        </w:tabs>
+        <w:ind w:left="0"/>
+        <w:jc w:val="both"/>
+      </w:pPr>
+    </w:p>
+    <w:p>
+      <w:pPr>
+        <w:tabs>
+          <w:tab w:val="left" w:pos="2116"/>
+        </w:tabs>
+        <w:ind w:left="0"/>
+        <w:jc w:val="both"/>
+      </w:pPr>
+    </w:p>
+    <w:p>
+      <w:pPr>
+        <w:tabs>
+          <w:tab w:val="left" w:pos="2116"/>
+        </w:tabs>
+        <w:ind w:left="0"/>
+        <w:jc w:val="both"/>
+      </w:pPr>
+    </w:p>
+    <w:p>
+      <w:pPr>
+        <w:tabs>
+          <w:tab w:val="left" w:pos="2116"/>
+        </w:tabs>
+        <w:ind w:left="0"/>
+        <w:jc w:val="both"/>
+      </w:pPr>
+    </w:p>
+    <w:p>
+      <w:pPr>
+        <w:tabs>
+          <w:tab w:val="left" w:pos="2116"/>
+        </w:tabs>
+        <w:ind w:left="0"/>
+        <w:jc w:val="both"/>
+      </w:pPr>
+    </w:p>
+    <w:p>
+      <w:pPr>
+        <w:tabs>
+          <w:tab w:val="left" w:pos="2116"/>
+        </w:tabs>
+        <w:ind w:left="0"/>
+        <w:jc w:val="both"/>
+      </w:pPr>
+    </w:p>
+    <w:p>
+      <w:pPr>
+        <w:tabs>
+          <w:tab w:val="left" w:pos="2116"/>
+        </w:tabs>
+        <w:ind w:left="0"/>
+        <w:jc w:val="both"/>
+      </w:pPr>
+    </w:p>
+    <w:p>
+      <w:pPr>
+        <w:tabs>
+          <w:tab w:val="left" w:pos="2116"/>
+        </w:tabs>
+        <w:ind w:left="0"/>
+        <w:jc w:val="both"/>
+      </w:pPr>
+    </w:p>
+    <w:p>
+      <w:pPr>
+        <w:tabs>
+          <w:tab w:val="left" w:pos="2116"/>
+        </w:tabs>
+        <w:ind w:left="0"/>
+        <w:jc w:val="both"/>
+        <w:rPr>
+          <w:b/>
+          <w:bCs/>
+          <w:u w:val="single"/>
+        </w:rPr>
+      </w:pPr>
+      <w:r>
+        <w:rPr>
+          <w:b/>
+          <w:bCs/>
+          <w:u w:val="single"/>
+        </w:rPr>
+        <w:lastRenderedPageBreak/>
+        <w:t>#11 viewTransactionsFun(cardNumber):</w:t>
+      </w:r>
+    </w:p>
+    <w:p>
+      <w:pPr>
+        <w:tabs>
+          <w:tab w:val="left" w:pos="2116"/>
+        </w:tabs>
+        <w:ind w:left="0"/>
+        <w:jc w:val="both"/>
+      </w:pPr>
+      <w:r>
+        <w:t>Reads the data that is inside the “transactions” file and prints it out in the console.</w:t>
+      </w:r>
+    </w:p>
+    <w:p>
+      <w:pPr>
+        <w:tabs>
+          <w:tab w:val="left" w:pos="2116"/>
+        </w:tabs>
+        <w:ind w:left="0"/>
+        <w:jc w:val="both"/>
+      </w:pPr>
+      <w:r>
+        <w:drawing>
+          <wp:inline distT="0" distB="0" distL="0" distR="0" wp14:anchorId="0241839B" wp14:editId="26628755">
+            <wp:extent cx="5125165" cy="2095792"/>
+            <wp:effectExtent l="0" t="0" r="0" b="0"/>
+            <wp:docPr id="11" name="Picture 11"/>
+            <wp:cNvGraphicFramePr>
+              <a:graphicFrameLocks xmlns:a="http://schemas.openxmlformats.org/drawingml/2006/main" noChangeAspect="1"/>
+            </wp:cNvGraphicFramePr>
+            <a:graphic xmlns:a="http://schemas.openxmlformats.org/drawingml/2006/main">
+              <a:graphicData uri="http://schemas.openxmlformats.org/drawingml/2006/picture">
+                <pic:pic xmlns:pic="http://schemas.openxmlformats.org/drawingml/2006/picture">
+                  <pic:nvPicPr>
+                    <pic:cNvPr id="1" name=""/>
+                    <pic:cNvPicPr/>
+                  </pic:nvPicPr>
+                  <pic:blipFill>
+                    <a:blip r:embed="rId15"/>
+                    <a:stretch>
+                      <a:fillRect/>
+                    </a:stretch>
+                  </pic:blipFill>
+                  <pic:spPr>
+                    <a:xfrm>
+                      <a:off x="0" y="0"/>
+                      <a:ext cx="5125165" cy="2095792"/>
+                    </a:xfrm>
+                    <a:prstGeom prst="rect">
+                      <a:avLst/>
+                    </a:prstGeom>
+                  </pic:spPr>
+                </pic:pic>
+              </a:graphicData>
+            </a:graphic>
+          </wp:inline>
+        </w:drawing>
+      </w:r>
+    </w:p>
+    <w:p>
+      <w:pPr>
+        <w:tabs>
+          <w:tab w:val="left" w:pos="2116"/>
+        </w:tabs>
+        <w:ind w:left="0"/>
+        <w:jc w:val="both"/>
+      </w:pPr>
+    </w:p>
+    <w:p>
+      <w:pPr>
+        <w:tabs>
+          <w:tab w:val="left" w:pos="2116"/>
+        </w:tabs>
+        <w:ind w:left="0"/>
+        <w:jc w:val="both"/>
+      </w:pPr>
+    </w:p>
+    <w:p>
+      <w:pPr>
+        <w:tabs>
+          <w:tab w:val="left" w:pos="2116"/>
+        </w:tabs>
+        <w:ind w:left="0"/>
+        <w:jc w:val="both"/>
+      </w:pPr>
+    </w:p>
+    <w:p>
+      <w:pPr>
+        <w:tabs>
+          <w:tab w:val="left" w:pos="2116"/>
+        </w:tabs>
+        <w:ind w:left="0"/>
+        <w:jc w:val="both"/>
+        <w:rPr>
+          <w:b/>
+          <w:bCs/>
+          <w:u w:val="single"/>
+        </w:rPr>
+      </w:pPr>
+      <w:r>
+        <w:rPr>
+          <w:b/>
+          <w:bCs/>
+          <w:u w:val="single"/>
+        </w:rPr>
+        <w:t>#12 terminateFun(file, nMoney, cardNumber):</w:t>
+      </w:r>
+    </w:p>
+    <w:p>
+      <w:pPr>
+        <w:tabs>
+          <w:tab w:val="left" w:pos="2116"/>
+        </w:tabs>
+        <w:ind w:left="0"/>
+        <w:jc w:val="both"/>
+      </w:pPr>
+      <w:r>
+        <w:t>Checks whether if there were any transactions made during a session and then prints it out in the console, then it will terminate the program.</w:t>
+      </w:r>
+    </w:p>
+    <w:p>
+      <w:pPr>
+        <w:tabs>
+          <w:tab w:val="left" w:pos="2116"/>
+        </w:tabs>
+        <w:ind w:left="0"/>
+        <w:jc w:val="both"/>
+      </w:pPr>
+      <w:r>
+        <w:drawing>
+          <wp:inline distT="0" distB="0" distL="0" distR="0" wp14:anchorId="6F2CF749" wp14:editId="2B17A548">
+            <wp:extent cx="5115639" cy="1333686"/>
+            <wp:effectExtent l="0" t="0" r="8890" b="0"/>
+            <wp:docPr id="12" name="Picture 12"/>
+            <wp:cNvGraphicFramePr>
+              <a:graphicFrameLocks xmlns:a="http://schemas.openxmlformats.org/drawingml/2006/main" noChangeAspect="1"/>
+            </wp:cNvGraphicFramePr>
+            <a:graphic xmlns:a="http://schemas.openxmlformats.org/drawingml/2006/main">
+              <a:graphicData uri="http://schemas.openxmlformats.org/drawingml/2006/picture">
+                <pic:pic xmlns:pic="http://schemas.openxmlformats.org/drawingml/2006/picture">
+                  <pic:nvPicPr>
+                    <pic:cNvPr id="1" name=""/>
+                    <pic:cNvPicPr/>
+                  </pic:nvPicPr>
+                  <pic:blipFill>
+                    <a:blip r:embed="rId16"/>
+                    <a:stretch>
+                      <a:fillRect/>
+                    </a:stretch>
+                  </pic:blipFill>
+                  <pic:spPr>
+                    <a:xfrm>
+                      <a:off x="0" y="0"/>
+                      <a:ext cx="5115639" cy="1333686"/>
+                    </a:xfrm>
+                    <a:prstGeom prst="rect">
+                      <a:avLst/>
+                    </a:prstGeom>
+                  </pic:spPr>
+                </pic:pic>
+              </a:graphicData>
+            </a:graphic>
+          </wp:inline>
+        </w:drawing>
+      </w:r>
       <w:bookmarkStart w:id="0" w:name="_GoBack"/>
       <w:bookmarkEnd w:id="0"/>
-    </w:p>
-    <w:p>
-      <w:pPr>
-        <w:jc w:val="both"/>
-      </w:pPr>
     </w:p>
     <w:sectPr>
       <w:pgSz w:w="11906" w:h="16838" w:code="9"/>

</xml_diff>